<commit_message>
Big Friday manuscript update
Lots of edits to manuscript. 2 supplementary figures and 1 supplementary table were generated. Also edits to R scripts & other files.
</commit_message>
<xml_diff>
--- a/210621 - AG thesis/Thesis/Reading notes.docx
+++ b/210621 - AG thesis/Thesis/Reading notes.docx
@@ -397,6 +397,470 @@
       </w:r>
       <w:r>
         <w:t>”</w:t>
+      </w:r>
+    </w:p>
+    <w:p/>
+    <w:p>
+      <w:hyperlink r:id="rId14" w:history="1">
+        <w:r>
+          <w:rPr>
+            <w:rStyle w:val="Hyperlink"/>
+          </w:rPr>
+          <w:t>Characteristics_and_performance_of_aerob20160421-15571-ggj9hs.pdf (d1wqtxts1xzle7.cloudfront.net)</w:t>
+        </w:r>
+      </w:hyperlink>
+    </w:p>
+    <w:p>
+      <w:pPr>
+        <w:pStyle w:val="ListParagraph"/>
+        <w:numPr>
+          <w:ilvl w:val="0"/>
+          <w:numId w:val="2"/>
+        </w:numPr>
+      </w:pPr>
+      <w:r>
+        <w:t>Growth rate increased from 24h-12h-6h.</w:t>
+      </w:r>
+    </w:p>
+    <w:p/>
+    <w:p>
+      <w:hyperlink r:id="rId15" w:anchor="page=314" w:history="1">
+        <w:r>
+          <w:rPr>
+            <w:rStyle w:val="Hyperlink"/>
+          </w:rPr>
+          <w:t>00_pi-xxvi.indd</w:t>
+        </w:r>
+      </w:hyperlink>
+    </w:p>
+    <w:p>
+      <w:pPr>
+        <w:pStyle w:val="ListParagraph"/>
+        <w:numPr>
+          <w:ilvl w:val="0"/>
+          <w:numId w:val="2"/>
+        </w:numPr>
+      </w:pPr>
+      <w:r>
+        <w:t>Other potential factors impacting on virus occurrence in raw sewage are population size, structure, and geographical location (Hewitt et al., 2011).</w:t>
+      </w:r>
+    </w:p>
+    <w:p/>
+    <w:p>
+      <w:hyperlink r:id="rId16" w:history="1">
+        <w:r>
+          <w:rPr>
+            <w:rStyle w:val="Hyperlink"/>
+          </w:rPr>
+          <w:t>Influence of wastewater treatment process and the population size on human virus profiles in wastewater - ScienceDirect (oclc.org)</w:t>
+        </w:r>
+      </w:hyperlink>
+    </w:p>
+    <w:p>
+      <w:pPr>
+        <w:pStyle w:val="ListParagraph"/>
+        <w:numPr>
+          <w:ilvl w:val="0"/>
+          <w:numId w:val="2"/>
+        </w:numPr>
+      </w:pPr>
+      <w:r>
+        <w:t>Population size may affect virus prevalence.</w:t>
+      </w:r>
+    </w:p>
+    <w:p/>
+    <w:p>
+      <w:hyperlink r:id="rId17" w:history="1">
+        <w:r>
+          <w:rPr>
+            <w:rStyle w:val="Hyperlink"/>
+          </w:rPr>
+          <w:t>Calicivirus Removal in a Membrane Bioreactor Wastewater Treatment Plant (nih.gov)</w:t>
+        </w:r>
+      </w:hyperlink>
+    </w:p>
+    <w:p>
+      <w:pPr>
+        <w:pStyle w:val="ListParagraph"/>
+        <w:numPr>
+          <w:ilvl w:val="0"/>
+          <w:numId w:val="2"/>
+        </w:numPr>
+      </w:pPr>
+      <w:r>
+        <w:t>France</w:t>
+      </w:r>
+      <w:r>
+        <w:t xml:space="preserve">: </w:t>
+      </w:r>
+      <w:r>
+        <w:t>Sapovirus readily detected in influent samples but didn’t show clear variations over the 9-month (October-June) duration of the study.</w:t>
+      </w:r>
+    </w:p>
+    <w:p/>
+    <w:p>
+      <w:hyperlink r:id="rId18" w:history="1">
+        <w:r>
+          <w:rPr>
+            <w:rStyle w:val="Hyperlink"/>
+          </w:rPr>
+          <w:t>Takayuki_Miura_Enterovirus_norovirus_2015.pdf (sciencedirectassets.com)</w:t>
+        </w:r>
+      </w:hyperlink>
+    </w:p>
+    <w:p>
+      <w:pPr>
+        <w:pStyle w:val="ListParagraph"/>
+        <w:numPr>
+          <w:ilvl w:val="0"/>
+          <w:numId w:val="2"/>
+        </w:numPr>
+      </w:pPr>
+      <w:r>
+        <w:t>pI speculated to be one of the factors contributing to the different viral behaviors observed.</w:t>
+      </w:r>
+    </w:p>
+    <w:p>
+      <w:pPr>
+        <w:pStyle w:val="ListParagraph"/>
+        <w:numPr>
+          <w:ilvl w:val="1"/>
+          <w:numId w:val="2"/>
+        </w:numPr>
+      </w:pPr>
+      <w:r>
+        <w:t>“</w:t>
+      </w:r>
+      <w:r>
+        <w:t>However, further study would 346 have to be conducted to determine i) distribution of viral types or strains, ii) the net surface charges 347 of viruses at pH 5.8−7.2 in the anoxic and oxic mixed liquor samples (Table 3), iii) the effect of 15 348 virus-particle association in untreated wastewater on viral adsorptive behavior to activated sludge</w:t>
+      </w:r>
+      <w:r>
+        <w:t>.”</w:t>
+      </w:r>
+    </w:p>
+    <w:p>
+      <w:pPr>
+        <w:pStyle w:val="ListParagraph"/>
+        <w:numPr>
+          <w:ilvl w:val="0"/>
+          <w:numId w:val="2"/>
+        </w:numPr>
+      </w:pPr>
+      <w:r>
+        <w:t>“</w:t>
+      </w:r>
+      <w:r>
+        <w:t>When virus concentration in a 406 treated wastewater sample is below the detection limit, accurate estimation of the removal 407 efficiency is needed to evaluate the factors affecting the virus removal efficiency (Kato et al., 2013)</w:t>
+      </w:r>
+      <w:r>
+        <w:t>”.</w:t>
+      </w:r>
+    </w:p>
+    <w:p/>
+    <w:p>
+      <w:hyperlink r:id="rId19" w:history="1">
+        <w:r>
+          <w:rPr>
+            <w:rStyle w:val="Hyperlink"/>
+          </w:rPr>
+          <w:t>crAssphage genomes identified in fecal samples of an adult and infants with evidence of positive genomic selective pressure within tail protein genes - PubMed (nih.gov)</w:t>
+        </w:r>
+      </w:hyperlink>
+    </w:p>
+    <w:p>
+      <w:pPr>
+        <w:pStyle w:val="ListParagraph"/>
+        <w:numPr>
+          <w:ilvl w:val="0"/>
+          <w:numId w:val="2"/>
+        </w:numPr>
+      </w:pPr>
+      <w:r>
+        <w:t>crAssphage belongs to the order Caudovirales.</w:t>
+      </w:r>
+    </w:p>
+    <w:p>
+      <w:hyperlink r:id="rId20" w:anchor=":~:text=Morphology,receptors%20on%20susceptible%20bacterial%20cells." w:history="1">
+        <w:r>
+          <w:rPr>
+            <w:rStyle w:val="Hyperlink"/>
+          </w:rPr>
+          <w:t>Caudovirales - ScienceDirect (oclc.org)</w:t>
+        </w:r>
+      </w:hyperlink>
+    </w:p>
+    <w:p>
+      <w:pPr>
+        <w:pStyle w:val="ListParagraph"/>
+        <w:numPr>
+          <w:ilvl w:val="0"/>
+          <w:numId w:val="2"/>
+        </w:numPr>
+      </w:pPr>
+      <w:r>
+        <w:t>Caudovirales has no envelope.</w:t>
+      </w:r>
+    </w:p>
+    <w:p/>
+    <w:p>
+      <w:r>
+        <w:t>BACK-UP – Manuscript part about naked viruses’ resilience:</w:t>
+      </w:r>
+    </w:p>
+    <w:p>
+      <w:pPr>
+        <w:pStyle w:val="ListParagraph"/>
+        <w:widowControl w:val="0"/>
+        <w:numPr>
+          <w:ilvl w:val="0"/>
+          <w:numId w:val="2"/>
+        </w:numPr>
+        <w:autoSpaceDE w:val="0"/>
+        <w:autoSpaceDN w:val="0"/>
+        <w:adjustRightInd w:val="0"/>
+        <w:spacing w:after="240" w:line="480" w:lineRule="auto"/>
+        <w:jc w:val="both"/>
+      </w:pPr>
+      <w:r>
+        <w:rPr>
+          <w:rFonts w:ascii="Times New Roman" w:hAnsi="Times New Roman" w:cs="Times New Roman"/>
+        </w:rPr>
+        <w:t>“</w:t>
+      </w:r>
+      <w:r>
+        <w:rPr>
+          <w:rFonts w:ascii="Times New Roman" w:hAnsi="Times New Roman" w:cs="Times New Roman"/>
+        </w:rPr>
+        <w:t>Additionally, our findings have provided further evidence to support the resilience of non-enveloped viruses (a class which Adenovirus, CrAssphage, and PMMV all belong to [</w:t>
+      </w:r>
+      <w:hyperlink r:id="rId21" w:history="1">
+        <w:r>
+          <w:rPr>
+            <w:rStyle w:val="Hyperlink"/>
+          </w:rPr>
+          <w:t>Quantification of human adenovirus and norovirus in river water in the north-east of France | SpringerLink</w:t>
+        </w:r>
+      </w:hyperlink>
+      <w:r>
+        <w:rPr>
+          <w:rFonts w:ascii="Times New Roman" w:hAnsi="Times New Roman" w:cs="Times New Roman"/>
+        </w:rPr>
+        <w:t xml:space="preserve">; </w:t>
+      </w:r>
+      <w:hyperlink r:id="rId22" w:history="1">
+        <w:r>
+          <w:rPr>
+            <w:rStyle w:val="Hyperlink"/>
+          </w:rPr>
+          <w:t>crAssphage genomes identified in fecal samples of an adult and infants with evidence of positive genomic selective pressure within tail protein genes - PubMed (nih.gov)</w:t>
+        </w:r>
+      </w:hyperlink>
+      <w:r>
+        <w:t>;</w:t>
+      </w:r>
+      <w:r>
+        <w:rPr>
+          <w:rFonts w:ascii="Times New Roman" w:hAnsi="Times New Roman" w:cs="Times New Roman"/>
+        </w:rPr>
+        <w:t xml:space="preserve"> </w:t>
+      </w:r>
+      <w:hyperlink r:id="rId23" w:anchor=":~:text=Morphology,receptors%20on%20susceptible%20bacterial%20cells." w:history="1">
+        <w:r>
+          <w:rPr>
+            <w:rStyle w:val="Hyperlink"/>
+          </w:rPr>
+          <w:t>Caudovirales - ScienceDirect (oclc.org)</w:t>
+        </w:r>
+      </w:hyperlink>
+      <w:r>
+        <w:rPr>
+          <w:rFonts w:ascii="Times New Roman" w:hAnsi="Times New Roman" w:cs="Times New Roman"/>
+        </w:rPr>
+        <w:t xml:space="preserve">; </w:t>
+      </w:r>
+      <w:hyperlink r:id="rId24" w:history="1">
+        <w:r>
+          <w:rPr>
+            <w:rStyle w:val="Hyperlink"/>
+          </w:rPr>
+          <w:t>Pepper mild mottle virus as a water quality indicator | npj Clean Water (oclc.org)</w:t>
+        </w:r>
+      </w:hyperlink>
+      <w:r>
+        <w:t>]</w:t>
+      </w:r>
+      <w:r>
+        <w:rPr>
+          <w:rFonts w:ascii="Times New Roman" w:hAnsi="Times New Roman" w:cs="Times New Roman"/>
+        </w:rPr>
+        <w:t>) compared with enveloped ones [</w:t>
+      </w:r>
+      <w:hyperlink r:id="rId25" w:history="1">
+        <w:r>
+          <w:rPr>
+            <w:rStyle w:val="Hyperlink"/>
+          </w:rPr>
+          <w:t>Survivability, Partitioning, and Recovery of Enveloped Viruses in Untreated Municipal Wastewater (oclc.org)</w:t>
+        </w:r>
+      </w:hyperlink>
+      <w:r>
+        <w:t>].</w:t>
+      </w:r>
+      <w:r>
+        <w:t>”</w:t>
+      </w:r>
+    </w:p>
+    <w:p>
+      <w:pPr>
+        <w:widowControl w:val="0"/>
+        <w:autoSpaceDE w:val="0"/>
+        <w:autoSpaceDN w:val="0"/>
+        <w:adjustRightInd w:val="0"/>
+        <w:spacing w:after="240" w:line="480" w:lineRule="auto"/>
+        <w:jc w:val="both"/>
+      </w:pPr>
+    </w:p>
+    <w:p>
+      <w:pPr>
+        <w:widowControl w:val="0"/>
+        <w:autoSpaceDE w:val="0"/>
+        <w:autoSpaceDN w:val="0"/>
+        <w:adjustRightInd w:val="0"/>
+        <w:spacing w:after="240" w:line="480" w:lineRule="auto"/>
+        <w:jc w:val="both"/>
+      </w:pPr>
+      <w:hyperlink r:id="rId26" w:history="1">
+        <w:r>
+          <w:rPr>
+            <w:rStyle w:val="Hyperlink"/>
+          </w:rPr>
+          <w:t>Comber et al_Seasonal variation of contaminants PEARL copy.pdf (plymouth.ac.uk)</w:t>
+        </w:r>
+      </w:hyperlink>
+    </w:p>
+    <w:p>
+      <w:pPr>
+        <w:pStyle w:val="ListParagraph"/>
+        <w:widowControl w:val="0"/>
+        <w:numPr>
+          <w:ilvl w:val="0"/>
+          <w:numId w:val="2"/>
+        </w:numPr>
+        <w:autoSpaceDE w:val="0"/>
+        <w:autoSpaceDN w:val="0"/>
+        <w:adjustRightInd w:val="0"/>
+        <w:spacing w:after="240" w:line="480" w:lineRule="auto"/>
+        <w:jc w:val="both"/>
+      </w:pPr>
+      <w:r>
+        <w:t>Proposed 2 patterns of seasonal variation</w:t>
+      </w:r>
+      <w:r>
+        <w:t xml:space="preserve"> (of contaminants)</w:t>
+      </w:r>
+      <w:r>
+        <w:t>:</w:t>
+      </w:r>
+    </w:p>
+    <w:p>
+      <w:pPr>
+        <w:pStyle w:val="ListParagraph"/>
+        <w:widowControl w:val="0"/>
+        <w:numPr>
+          <w:ilvl w:val="1"/>
+          <w:numId w:val="2"/>
+        </w:numPr>
+        <w:autoSpaceDE w:val="0"/>
+        <w:autoSpaceDN w:val="0"/>
+        <w:adjustRightInd w:val="0"/>
+        <w:spacing w:after="240" w:line="480" w:lineRule="auto"/>
+        <w:jc w:val="both"/>
+      </w:pPr>
+      <w:r>
+        <w:lastRenderedPageBreak/>
+        <w:t xml:space="preserve">“Firstly, variation of riverine concentrations caused by </w:t>
+      </w:r>
+      <w:r>
+        <w:rPr>
+          <w:u w:val="single"/>
+        </w:rPr>
+        <w:t>seasonal fluctuations in river flow</w:t>
+      </w:r>
+      <w:r>
+        <w:t xml:space="preserve"> (sewage flow being relatively consistent) resulting in summer maxima and winter minima. </w:t>
+      </w:r>
+    </w:p>
+    <w:p>
+      <w:pPr>
+        <w:pStyle w:val="ListParagraph"/>
+        <w:widowControl w:val="0"/>
+        <w:numPr>
+          <w:ilvl w:val="1"/>
+          <w:numId w:val="2"/>
+        </w:numPr>
+        <w:autoSpaceDE w:val="0"/>
+        <w:autoSpaceDN w:val="0"/>
+        <w:adjustRightInd w:val="0"/>
+        <w:spacing w:after="240" w:line="480" w:lineRule="auto"/>
+        <w:jc w:val="both"/>
+      </w:pPr>
+      <w:r>
+        <w:t xml:space="preserve">Alternatively, variation is observed that is attributable to the improved </w:t>
+      </w:r>
+      <w:r>
+        <w:rPr>
+          <w:u w:val="single"/>
+        </w:rPr>
+        <w:t>performance of wastewater treatment processes</w:t>
+      </w:r>
+      <w:r>
+        <w:t xml:space="preserve"> under warmer conditions. This leads to the lowest concentrations in autumn when surface water/sewage treatment temperatures tend to peak.</w:t>
+      </w:r>
+    </w:p>
+    <w:p>
+      <w:pPr>
+        <w:widowControl w:val="0"/>
+        <w:autoSpaceDE w:val="0"/>
+        <w:autoSpaceDN w:val="0"/>
+        <w:adjustRightInd w:val="0"/>
+        <w:spacing w:after="240" w:line="480" w:lineRule="auto"/>
+        <w:jc w:val="both"/>
+      </w:pPr>
+    </w:p>
+    <w:p>
+      <w:pPr>
+        <w:widowControl w:val="0"/>
+        <w:autoSpaceDE w:val="0"/>
+        <w:autoSpaceDN w:val="0"/>
+        <w:adjustRightInd w:val="0"/>
+        <w:spacing w:after="240" w:line="480" w:lineRule="auto"/>
+        <w:jc w:val="both"/>
+      </w:pPr>
+      <w:hyperlink r:id="rId27" w:history="1">
+        <w:r>
+          <w:rPr>
+            <w:rStyle w:val="Hyperlink"/>
+          </w:rPr>
+          <w:t>Seasonal bacterial community succession in four typical wastewater treatment plants: correlations between core microbes and process performance | Scientific Reports (oclc.org)</w:t>
+        </w:r>
+      </w:hyperlink>
+    </w:p>
+    <w:p>
+      <w:pPr>
+        <w:pStyle w:val="ListParagraph"/>
+        <w:widowControl w:val="0"/>
+        <w:numPr>
+          <w:ilvl w:val="0"/>
+          <w:numId w:val="2"/>
+        </w:numPr>
+        <w:autoSpaceDE w:val="0"/>
+        <w:autoSpaceDN w:val="0"/>
+        <w:adjustRightInd w:val="0"/>
+        <w:spacing w:after="240" w:line="480" w:lineRule="auto"/>
+        <w:jc w:val="both"/>
+      </w:pPr>
+      <w:r>
+        <w:t>Seasonal variation in bacterial composition.</w:t>
       </w:r>
     </w:p>
     <w:sectPr>
@@ -1048,7 +1512,6 @@
   <w:style w:type="character" w:default="1" w:styleId="DefaultParagraphFont">
     <w:name w:val="Default Paragraph Font"/>
     <w:uiPriority w:val="1"/>
-    <w:semiHidden/>
     <w:unhideWhenUsed/>
   </w:style>
   <w:style w:type="table" w:default="1" w:styleId="TableNormal">
@@ -1076,7 +1539,6 @@
     <w:name w:val="Hyperlink"/>
     <w:basedOn w:val="DefaultParagraphFont"/>
     <w:uiPriority w:val="99"/>
-    <w:semiHidden/>
     <w:unhideWhenUsed/>
     <w:rsid w:val="001D42A8"/>
     <w:rPr>
@@ -1094,6 +1556,18 @@
       <w:ind w:left="720"/>
       <w:contextualSpacing/>
     </w:pPr>
+  </w:style>
+  <w:style w:type="character" w:styleId="FollowedHyperlink">
+    <w:name w:val="FollowedHyperlink"/>
+    <w:basedOn w:val="DefaultParagraphFont"/>
+    <w:uiPriority w:val="99"/>
+    <w:semiHidden/>
+    <w:unhideWhenUsed/>
+    <w:rsid w:val="009A2496"/>
+    <w:rPr>
+      <w:color w:val="954F72" w:themeColor="followedHyperlink"/>
+      <w:u w:val="single"/>
+    </w:rPr>
   </w:style>
 </w:styles>
 </file>

</xml_diff>